<commit_message>
report overview and tasks
</commit_message>
<xml_diff>
--- a/Report 3 overview and tasks .docx
+++ b/Report 3 overview and tasks .docx
@@ -465,20 +465,9 @@
     </w:p>
     <w:p>
       <w:pPr>
-        <w:pStyle w:val="ListParagraph"/>
-        <w:numPr>
-          <w:ilvl w:val="0"/>
-          <w:numId w:val="1"/>
-        </w:numPr>
-        <w:rPr>
-          <w:rFonts w:ascii="Georgia" w:hAnsi="Georgia"/>
-        </w:rPr>
-      </w:pPr>
-    </w:p>
-    <w:p>
-      <w:pPr>
-        <w:rPr>
-          <w:rFonts w:ascii="Georgia" w:hAnsi="Georgia"/>
+        <w:rPr>
+          <w:rFonts w:ascii="Georgia" w:hAnsi="Georgia"/>
+          <w:highlight w:val="green"/>
         </w:rPr>
       </w:pPr>
     </w:p>

</xml_diff>